<commit_message>
docs: 產生 Word 及 PDF 文件
Co-Authored-By: Claude Opus 4.6 <noreply@anthropic.com>
</commit_message>
<xml_diff>
--- a/docs/Appendix-DataSources-Calculations.docx
+++ b/docs/Appendix-DataSources-Calculations.docx
@@ -41,7 +41,7 @@
         <w:t xml:space="preserve">版本</w:t>
       </w:r>
       <w:r>
-        <w:t xml:space="preserve">: 1.0</w:t>
+        <w:t xml:space="preserve">: 1.3</w:t>
       </w:r>
       <w:r>
         <w:t xml:space="preserve"> </w:t>
@@ -55,7 +55,7 @@
         <w:t xml:space="preserve">日期</w:t>
       </w:r>
       <w:r>
-        <w:t xml:space="preserve">: 2024-01-15</w:t>
+        <w:t xml:space="preserve">: 2025-02-09</w:t>
       </w:r>
     </w:p>
     <w:p>
@@ -1940,10 +1940,11 @@
         <w:tblLook w:firstRow="1" w:lastRow="0" w:firstColumn="0" w:lastColumn="0" w:noHBand="0" w:noVBand="0" w:val="0020"/>
       </w:tblPr>
       <w:tblGrid>
-        <w:gridCol w:w="1980"/>
-        <w:gridCol w:w="1980"/>
-        <w:gridCol w:w="1980"/>
-        <w:gridCol w:w="1980"/>
+        <w:gridCol w:w="1584"/>
+        <w:gridCol w:w="1584"/>
+        <w:gridCol w:w="1584"/>
+        <w:gridCol w:w="1584"/>
+        <w:gridCol w:w="1584"/>
       </w:tblGrid>
       <w:tr>
         <w:trPr>
@@ -2008,6 +2009,20 @@
             </w:r>
           </w:p>
         </w:tc>
+        <w:tc>
+          <w:tcPr/>
+          <w:p>
+            <w:pPr>
+              <w:pStyle w:val="Compact"/>
+            </w:pPr>
+            <w:r>
+              <w:rPr>
+                <w:rFonts w:hint="eastAsia"/>
+              </w:rPr>
+              <w:t xml:space="preserve">狀態</w:t>
+            </w:r>
+          </w:p>
+        </w:tc>
       </w:tr>
       <w:tr>
         <w:tc>
@@ -2060,6 +2075,22 @@
             </w:r>
           </w:p>
         </w:tc>
+        <w:tc>
+          <w:tcPr/>
+          <w:p>
+            <w:pPr>
+              <w:pStyle w:val="Compact"/>
+            </w:pPr>
+            <w:r>
+              <w:rPr>
+                <w:rFonts w:hint="eastAsia"/>
+                <w:b/>
+                <w:bCs/>
+              </w:rPr>
+              <w:t xml:space="preserve">待更新</w:t>
+            </w:r>
+          </w:p>
+        </w:tc>
       </w:tr>
       <w:tr>
         <w:tc>
@@ -2109,6 +2140,22 @@
             </w:pPr>
             <w:r>
               <w:t xml:space="preserve">2024-01</w:t>
+            </w:r>
+          </w:p>
+        </w:tc>
+        <w:tc>
+          <w:tcPr/>
+          <w:p>
+            <w:pPr>
+              <w:pStyle w:val="Compact"/>
+            </w:pPr>
+            <w:r>
+              <w:rPr>
+                <w:rFonts w:hint="eastAsia"/>
+                <w:b/>
+                <w:bCs/>
+              </w:rPr>
+              <w:t xml:space="preserve">待更新</w:t>
             </w:r>
           </w:p>
         </w:tc>
@@ -2130,7 +2177,7 @@
         <w:rPr>
           <w:rFonts w:hint="eastAsia"/>
         </w:rPr>
-        <w:t xml:space="preserve">：實際價格依採購數量、專案規模可能有折扣，建議正式詢價。</w:t>
+        <w:t xml:space="preserve">：實際價格依採購數量、專案規模可能有折扣，建議正式詢價。報價已超過一年，建議重新詢價確認。</w:t>
       </w:r>
     </w:p>
     <w:p>
@@ -2199,14 +2246,16 @@
     <w:tbl>
       <w:tblPr>
         <w:tblStyle w:val="Table"/>
-        <w:tblW w:type="auto" w:w="0"/>
+        <w:tblW w:type="pct" w:w="5000"/>
+        <w:tblLayout w:type="fixed"/>
         <w:tblLook w:firstRow="1" w:lastRow="0" w:firstColumn="0" w:lastColumn="0" w:noHBand="0" w:noVBand="0" w:val="0020"/>
       </w:tblPr>
       <w:tblGrid>
-        <w:gridCol w:w="1980"/>
-        <w:gridCol w:w="1980"/>
-        <w:gridCol w:w="1980"/>
-        <w:gridCol w:w="1980"/>
+        <w:gridCol w:w="1357"/>
+        <w:gridCol w:w="1357"/>
+        <w:gridCol w:w="2489"/>
+        <w:gridCol w:w="1357"/>
+        <w:gridCol w:w="1357"/>
       </w:tblGrid>
       <w:tr>
         <w:trPr>
@@ -2271,6 +2320,20 @@
             </w:r>
           </w:p>
         </w:tc>
+        <w:tc>
+          <w:tcPr/>
+          <w:p>
+            <w:pPr>
+              <w:pStyle w:val="Compact"/>
+            </w:pPr>
+            <w:r>
+              <w:rPr>
+                <w:rFonts w:hint="eastAsia"/>
+              </w:rPr>
+              <w:t xml:space="preserve">狀態</w:t>
+            </w:r>
+          </w:p>
+        </w:tc>
       </w:tr>
       <w:tr>
         <w:tc>
@@ -2326,6 +2389,22 @@
             </w:r>
           </w:p>
         </w:tc>
+        <w:tc>
+          <w:tcPr/>
+          <w:p>
+            <w:pPr>
+              <w:pStyle w:val="Compact"/>
+            </w:pPr>
+            <w:r>
+              <w:rPr>
+                <w:rFonts w:hint="eastAsia"/>
+                <w:b/>
+                <w:bCs/>
+              </w:rPr>
+              <w:t xml:space="preserve">待更新</w:t>
+            </w:r>
+          </w:p>
+        </w:tc>
       </w:tr>
       <w:tr>
         <w:tc>
@@ -2381,6 +2460,22 @@
             </w:r>
           </w:p>
         </w:tc>
+        <w:tc>
+          <w:tcPr/>
+          <w:p>
+            <w:pPr>
+              <w:pStyle w:val="Compact"/>
+            </w:pPr>
+            <w:r>
+              <w:rPr>
+                <w:rFonts w:hint="eastAsia"/>
+                <w:b/>
+                <w:bCs/>
+              </w:rPr>
+              <w:t xml:space="preserve">待更新</w:t>
+            </w:r>
+          </w:p>
+        </w:tc>
       </w:tr>
       <w:tr>
         <w:tc>
@@ -2436,6 +2531,22 @@
             </w:r>
           </w:p>
         </w:tc>
+        <w:tc>
+          <w:tcPr/>
+          <w:p>
+            <w:pPr>
+              <w:pStyle w:val="Compact"/>
+            </w:pPr>
+            <w:r>
+              <w:rPr>
+                <w:rFonts w:hint="eastAsia"/>
+                <w:b/>
+                <w:bCs/>
+              </w:rPr>
+              <w:t xml:space="preserve">待更新</w:t>
+            </w:r>
+          </w:p>
+        </w:tc>
       </w:tr>
       <w:tr>
         <w:tc>
@@ -2491,6 +2602,22 @@
             </w:r>
           </w:p>
         </w:tc>
+        <w:tc>
+          <w:tcPr/>
+          <w:p>
+            <w:pPr>
+              <w:pStyle w:val="Compact"/>
+            </w:pPr>
+            <w:r>
+              <w:rPr>
+                <w:rFonts w:hint="eastAsia"/>
+                <w:b/>
+                <w:bCs/>
+              </w:rPr>
+              <w:t xml:space="preserve">待更新</w:t>
+            </w:r>
+          </w:p>
+        </w:tc>
       </w:tr>
       <w:tr>
         <w:tc>
@@ -2550,6 +2677,22 @@
             </w:r>
           </w:p>
         </w:tc>
+        <w:tc>
+          <w:tcPr/>
+          <w:p>
+            <w:pPr>
+              <w:pStyle w:val="Compact"/>
+            </w:pPr>
+            <w:r>
+              <w:rPr>
+                <w:rFonts w:hint="eastAsia"/>
+                <w:b/>
+                <w:bCs/>
+              </w:rPr>
+              <w:t xml:space="preserve">待更新</w:t>
+            </w:r>
+          </w:p>
+        </w:tc>
       </w:tr>
       <w:tr>
         <w:tc>
@@ -2602,6 +2745,22 @@
             </w:r>
             <w:r>
               <w:t xml:space="preserve"> [10]</w:t>
+            </w:r>
+          </w:p>
+        </w:tc>
+        <w:tc>
+          <w:tcPr/>
+          <w:p>
+            <w:pPr>
+              <w:pStyle w:val="Compact"/>
+            </w:pPr>
+            <w:r>
+              <w:rPr>
+                <w:rFonts w:hint="eastAsia"/>
+                <w:b/>
+                <w:bCs/>
+              </w:rPr>
+              <w:t xml:space="preserve">待更新</w:t>
             </w:r>
           </w:p>
         </w:tc>
@@ -2637,6 +2796,15 @@
           <w:bCs/>
         </w:rPr>
         <w:t xml:space="preserve">NT$100,000</w:t>
+      </w:r>
+      <w:r>
+        <w:t xml:space="preserve"> </w:t>
+      </w:r>
+      <w:r>
+        <w:rPr>
+          <w:rFonts w:hint="eastAsia"/>
+        </w:rPr>
+        <w:t xml:space="preserve">(價格待確認)</w:t>
       </w:r>
     </w:p>
     <w:p>
@@ -2714,14 +2882,16 @@
     <w:tbl>
       <w:tblPr>
         <w:tblStyle w:val="Table"/>
-        <w:tblW w:type="auto" w:w="0"/>
+        <w:tblW w:type="pct" w:w="5000"/>
+        <w:tblLayout w:type="fixed"/>
         <w:tblLook w:firstRow="1" w:lastRow="0" w:firstColumn="0" w:lastColumn="0" w:noHBand="0" w:noVBand="0" w:val="0020"/>
       </w:tblPr>
       <w:tblGrid>
-        <w:gridCol w:w="1980"/>
-        <w:gridCol w:w="1980"/>
-        <w:gridCol w:w="1980"/>
-        <w:gridCol w:w="1980"/>
+        <w:gridCol w:w="1357"/>
+        <w:gridCol w:w="1357"/>
+        <w:gridCol w:w="2489"/>
+        <w:gridCol w:w="1357"/>
+        <w:gridCol w:w="1357"/>
       </w:tblGrid>
       <w:tr>
         <w:trPr>
@@ -2786,6 +2956,20 @@
             </w:r>
           </w:p>
         </w:tc>
+        <w:tc>
+          <w:tcPr/>
+          <w:p>
+            <w:pPr>
+              <w:pStyle w:val="Compact"/>
+            </w:pPr>
+            <w:r>
+              <w:rPr>
+                <w:rFonts w:hint="eastAsia"/>
+              </w:rPr>
+              <w:t xml:space="preserve">狀態</w:t>
+            </w:r>
+          </w:p>
+        </w:tc>
       </w:tr>
       <w:tr>
         <w:tc>
@@ -2844,6 +3028,22 @@
             </w:r>
           </w:p>
         </w:tc>
+        <w:tc>
+          <w:tcPr/>
+          <w:p>
+            <w:pPr>
+              <w:pStyle w:val="Compact"/>
+            </w:pPr>
+            <w:r>
+              <w:rPr>
+                <w:rFonts w:hint="eastAsia"/>
+                <w:b/>
+                <w:bCs/>
+              </w:rPr>
+              <w:t xml:space="preserve">待更新</w:t>
+            </w:r>
+          </w:p>
+        </w:tc>
       </w:tr>
       <w:tr>
         <w:tc>
@@ -2890,6 +3090,22 @@
             </w:r>
           </w:p>
         </w:tc>
+        <w:tc>
+          <w:tcPr/>
+          <w:p>
+            <w:pPr>
+              <w:pStyle w:val="Compact"/>
+            </w:pPr>
+            <w:r>
+              <w:rPr>
+                <w:rFonts w:hint="eastAsia"/>
+                <w:b/>
+                <w:bCs/>
+              </w:rPr>
+              <w:t xml:space="preserve">待更新</w:t>
+            </w:r>
+          </w:p>
+        </w:tc>
       </w:tr>
       <w:tr>
         <w:tc>
@@ -2936,6 +3152,22 @@
             </w:r>
           </w:p>
         </w:tc>
+        <w:tc>
+          <w:tcPr/>
+          <w:p>
+            <w:pPr>
+              <w:pStyle w:val="Compact"/>
+            </w:pPr>
+            <w:r>
+              <w:rPr>
+                <w:rFonts w:hint="eastAsia"/>
+                <w:b/>
+                <w:bCs/>
+              </w:rPr>
+              <w:t xml:space="preserve">待更新</w:t>
+            </w:r>
+          </w:p>
+        </w:tc>
       </w:tr>
       <w:tr>
         <w:tc>
@@ -2979,6 +3211,22 @@
             </w:pPr>
             <w:r>
               <w:t xml:space="preserve">PChome 24h [11]</w:t>
+            </w:r>
+          </w:p>
+        </w:tc>
+        <w:tc>
+          <w:tcPr/>
+          <w:p>
+            <w:pPr>
+              <w:pStyle w:val="Compact"/>
+            </w:pPr>
+            <w:r>
+              <w:rPr>
+                <w:rFonts w:hint="eastAsia"/>
+                <w:b/>
+                <w:bCs/>
+              </w:rPr>
+              <w:t xml:space="preserve">待更新</w:t>
             </w:r>
           </w:p>
         </w:tc>
@@ -3021,7 +3269,7 @@
         <w:rPr>
           <w:rFonts w:hint="eastAsia"/>
         </w:rPr>
-        <w:t xml:space="preserve">(2024年1月查詢)</w:t>
+        <w:t xml:space="preserve">(2024年1月查詢，價格待更新)</w:t>
       </w:r>
     </w:p>
     <w:p>
@@ -6881,7 +7129,7 @@
               <w:pStyle w:val="Compact"/>
             </w:pPr>
             <w:r>
-              <w:t xml:space="preserve">30%</w:t>
+              <w:t xml:space="preserve">15%</w:t>
             </w:r>
           </w:p>
         </w:tc>
@@ -6909,7 +7157,7 @@
               <w:rPr>
                 <w:rFonts w:hint="eastAsia"/>
               </w:rPr>
-              <w:t xml:space="preserve">業界經驗為</w:t>
+              <w:t xml:space="preserve">保守估計，業界經驗為</w:t>
             </w:r>
             <w:r>
               <w:t xml:space="preserve"> 20-40%</w:t>
@@ -6939,7 +7187,7 @@
               <w:pStyle w:val="Compact"/>
             </w:pPr>
             <w:r>
-              <w:t xml:space="preserve">3%</w:t>
+              <w:t xml:space="preserve">2%</w:t>
             </w:r>
           </w:p>
         </w:tc>
@@ -6967,7 +7215,7 @@
               <w:rPr>
                 <w:rFonts w:hint="eastAsia"/>
               </w:rPr>
-              <w:t xml:space="preserve">業界報告為</w:t>
+              <w:t xml:space="preserve">保守估計，業界報告為</w:t>
             </w:r>
             <w:r>
               <w:t xml:space="preserve"> 3-5%</w:t>
@@ -6997,7 +7245,7 @@
               <w:pStyle w:val="Compact"/>
             </w:pPr>
             <w:r>
-              <w:t xml:space="preserve">33%</w:t>
+              <w:t xml:space="preserve">20%</w:t>
             </w:r>
           </w:p>
         </w:tc>
@@ -8390,6 +8638,144 @@
                 <w:rFonts w:hint="eastAsia"/>
               </w:rPr>
               <w:t xml:space="preserve">初版</w:t>
+            </w:r>
+          </w:p>
+        </w:tc>
+        <w:tc>
+          <w:tcPr/>
+          <w:p>
+            <w:pPr>
+              <w:pStyle w:val="Compact"/>
+            </w:pPr>
+          </w:p>
+        </w:tc>
+      </w:tr>
+      <w:tr>
+        <w:tc>
+          <w:tcPr/>
+          <w:p>
+            <w:pPr>
+              <w:pStyle w:val="Compact"/>
+            </w:pPr>
+            <w:r>
+              <w:t xml:space="preserve">1.1</w:t>
+            </w:r>
+          </w:p>
+        </w:tc>
+        <w:tc>
+          <w:tcPr/>
+          <w:p>
+            <w:pPr>
+              <w:pStyle w:val="Compact"/>
+            </w:pPr>
+            <w:r>
+              <w:t xml:space="preserve">2025-01-30</w:t>
+            </w:r>
+          </w:p>
+        </w:tc>
+        <w:tc>
+          <w:tcPr/>
+          <w:p>
+            <w:pPr>
+              <w:pStyle w:val="Compact"/>
+            </w:pPr>
+            <w:r>
+              <w:rPr>
+                <w:rFonts w:hint="eastAsia"/>
+              </w:rPr>
+              <w:t xml:space="preserve">文件審閱更新、標註報價待更新</w:t>
+            </w:r>
+          </w:p>
+        </w:tc>
+        <w:tc>
+          <w:tcPr/>
+          <w:p>
+            <w:pPr>
+              <w:pStyle w:val="Compact"/>
+            </w:pPr>
+          </w:p>
+        </w:tc>
+      </w:tr>
+      <w:tr>
+        <w:tc>
+          <w:tcPr/>
+          <w:p>
+            <w:pPr>
+              <w:pStyle w:val="Compact"/>
+            </w:pPr>
+            <w:r>
+              <w:t xml:space="preserve">1.2</w:t>
+            </w:r>
+          </w:p>
+        </w:tc>
+        <w:tc>
+          <w:tcPr/>
+          <w:p>
+            <w:pPr>
+              <w:pStyle w:val="Compact"/>
+            </w:pPr>
+            <w:r>
+              <w:t xml:space="preserve">2025-02-03</w:t>
+            </w:r>
+          </w:p>
+        </w:tc>
+        <w:tc>
+          <w:tcPr/>
+          <w:p>
+            <w:pPr>
+              <w:pStyle w:val="Compact"/>
+            </w:pPr>
+            <w:r>
+              <w:rPr>
+                <w:rFonts w:hint="eastAsia"/>
+              </w:rPr>
+              <w:t xml:space="preserve">效能數據來源補充、計算公式校正</w:t>
+            </w:r>
+          </w:p>
+        </w:tc>
+        <w:tc>
+          <w:tcPr/>
+          <w:p>
+            <w:pPr>
+              <w:pStyle w:val="Compact"/>
+            </w:pPr>
+          </w:p>
+        </w:tc>
+      </w:tr>
+      <w:tr>
+        <w:tc>
+          <w:tcPr/>
+          <w:p>
+            <w:pPr>
+              <w:pStyle w:val="Compact"/>
+            </w:pPr>
+            <w:r>
+              <w:t xml:space="preserve">1.3</w:t>
+            </w:r>
+          </w:p>
+        </w:tc>
+        <w:tc>
+          <w:tcPr/>
+          <w:p>
+            <w:pPr>
+              <w:pStyle w:val="Compact"/>
+            </w:pPr>
+            <w:r>
+              <w:t xml:space="preserve">2025-02-09</w:t>
+            </w:r>
+          </w:p>
+        </w:tc>
+        <w:tc>
+          <w:tcPr/>
+          <w:p>
+            <w:pPr>
+              <w:pStyle w:val="Compact"/>
+            </w:pPr>
+            <w:r>
+              <w:rPr>
+                <w:rFonts w:hint="eastAsia"/>
+              </w:rPr>
+              <w:t xml:space="preserve">假設條件修訂、敏感度分析與計算對齊</w:t>
             </w:r>
           </w:p>
         </w:tc>

</xml_diff>